<commit_message>
Added thermistor B value just in case
</commit_message>
<xml_diff>
--- a/Documents/Screenshot of ssl.docx
+++ b/Documents/Screenshot of ssl.docx
@@ -121,6 +121,61 @@
                     <a:xfrm>
                       <a:off x="0" y="0"/>
                       <a:ext cx="5731510" cy="4935467"/>
+                    </a:xfrm>
+                    <a:prstGeom prst="rect">
+                      <a:avLst/>
+                    </a:prstGeom>
+                  </pic:spPr>
+                </pic:pic>
+              </a:graphicData>
+            </a:graphic>
+          </wp:inline>
+        </w:drawing>
+      </w:r>
+    </w:p>
+    <w:p/>
+    <w:p>
+      <w:hyperlink r:id="rId8" w:history="1">
+        <w:r>
+          <w:rPr>
+            <w:rStyle w:val="Hyperlink"/>
+          </w:rPr>
+          <w:t>https://www.amazon.co.uk/sourcingmap%C2%AE-Temperature-Sensor-Thermistors-MF52AT/dp/B00TGQ0MN4/ref=sr_1_3?ie=UTF8&amp;qid=1523108255&amp;sr=8-3&amp;keywords=thermistor</w:t>
+        </w:r>
+      </w:hyperlink>
+    </w:p>
+    <w:p>
+      <w:r>
+        <w:rPr>
+          <w:noProof/>
+          <w:lang w:eastAsia="en-GB"/>
+        </w:rPr>
+        <w:lastRenderedPageBreak/>
+        <w:drawing>
+          <wp:inline distT="0" distB="0" distL="0" distR="0" wp14:anchorId="5A7E5B7F" wp14:editId="6C0A5E91">
+            <wp:extent cx="5731510" cy="3222137"/>
+            <wp:effectExtent l="0" t="0" r="2540" b="0"/>
+            <wp:docPr id="4" name="Picture 4"/>
+            <wp:cNvGraphicFramePr>
+              <a:graphicFrameLocks xmlns:a="http://schemas.openxmlformats.org/drawingml/2006/main" noChangeAspect="1"/>
+            </wp:cNvGraphicFramePr>
+            <a:graphic xmlns:a="http://schemas.openxmlformats.org/drawingml/2006/main">
+              <a:graphicData uri="http://schemas.openxmlformats.org/drawingml/2006/picture">
+                <pic:pic xmlns:pic="http://schemas.openxmlformats.org/drawingml/2006/picture">
+                  <pic:nvPicPr>
+                    <pic:cNvPr id="0" name=""/>
+                    <pic:cNvPicPr/>
+                  </pic:nvPicPr>
+                  <pic:blipFill>
+                    <a:blip r:embed="rId9"/>
+                    <a:stretch>
+                      <a:fillRect/>
+                    </a:stretch>
+                  </pic:blipFill>
+                  <pic:spPr>
+                    <a:xfrm>
+                      <a:off x="0" y="0"/>
+                      <a:ext cx="5731510" cy="3222137"/>
                     </a:xfrm>
                     <a:prstGeom prst="rect">
                       <a:avLst/>
@@ -362,6 +417,17 @@
       <w:szCs w:val="16"/>
     </w:rPr>
   </w:style>
+  <w:style w:type="character" w:styleId="Hyperlink">
+    <w:name w:val="Hyperlink"/>
+    <w:basedOn w:val="DefaultParagraphFont"/>
+    <w:uiPriority w:val="99"/>
+    <w:unhideWhenUsed/>
+    <w:rsid w:val="00D232CC"/>
+    <w:rPr>
+      <w:color w:val="0000FF" w:themeColor="hyperlink"/>
+      <w:u w:val="single"/>
+    </w:rPr>
+  </w:style>
 </w:styles>
 </file>
 
@@ -582,6 +648,17 @@
       <w:szCs w:val="16"/>
     </w:rPr>
   </w:style>
+  <w:style w:type="character" w:styleId="Hyperlink">
+    <w:name w:val="Hyperlink"/>
+    <w:basedOn w:val="DefaultParagraphFont"/>
+    <w:uiPriority w:val="99"/>
+    <w:unhideWhenUsed/>
+    <w:rsid w:val="00D232CC"/>
+    <w:rPr>
+      <w:color w:val="0000FF" w:themeColor="hyperlink"/>
+      <w:u w:val="single"/>
+    </w:rPr>
+  </w:style>
 </w:styles>
 </file>
 

</xml_diff>